<commit_message>
Documentation for eight sprint added
</commit_message>
<xml_diff>
--- a/docs/progress/progressSprint8.docx
+++ b/docs/progress/progressSprint8.docx
@@ -452,6 +452,7 @@
         </w:rPr>
       </w:pPr>
       <w:bookmarkStart w:id="2" w:name="_Hlk67240198"/>
+      <w:bookmarkStart w:id="3" w:name="_Hlk68554445"/>
       <w:r>
         <w:rPr>
           <w:rFonts w:ascii="Times New Roman" w:hAnsi="Times New Roman" w:cs="Times New Roman"/>
@@ -676,15 +677,7 @@
           <w:sz w:val="24"/>
           <w:szCs w:val="24"/>
         </w:rPr>
-        <w:t>pridaní</w:t>
-      </w:r>
-      <w:r>
-        <w:rPr>
-          <w:rFonts w:ascii="Times New Roman" w:hAnsi="Times New Roman" w:cs="Times New Roman"/>
-          <w:sz w:val="24"/>
-          <w:szCs w:val="24"/>
-        </w:rPr>
-        <w:t xml:space="preserve"> </w:t>
+        <w:t xml:space="preserve">pridaní </w:t>
       </w:r>
       <w:r>
         <w:rPr>
@@ -1045,6 +1038,7 @@
         <w:t>, ktorý by mal stačiť na testovanie niekoľkými používateľmi.</w:t>
       </w:r>
     </w:p>
+    <w:bookmarkEnd w:id="3"/>
     <w:p>
       <w:pPr>
         <w:keepNext/>
@@ -1057,10 +1051,10 @@
         </w:rPr>
         <w:lastRenderedPageBreak/>
         <w:drawing>
-          <wp:inline distT="0" distB="0" distL="0" distR="0" wp14:anchorId="5D9B44D5" wp14:editId="65945E09">
-            <wp:extent cx="5753100" cy="3771900"/>
-            <wp:effectExtent l="0" t="0" r="0" b="0"/>
-            <wp:docPr id="7" name="Obrázok 7"/>
+          <wp:inline distT="0" distB="0" distL="0" distR="0" wp14:anchorId="2C33729E" wp14:editId="60D8A826">
+            <wp:extent cx="5760720" cy="3672840"/>
+            <wp:effectExtent l="0" t="0" r="0" b="3810"/>
+            <wp:docPr id="1" name="Obrázok 1"/>
             <wp:cNvGraphicFramePr>
               <a:graphicFrameLocks xmlns:a="http://schemas.openxmlformats.org/drawingml/2006/main" noChangeAspect="1"/>
             </wp:cNvGraphicFramePr>
@@ -1068,7 +1062,7 @@
               <a:graphicData uri="http://schemas.openxmlformats.org/drawingml/2006/picture">
                 <pic:pic xmlns:pic="http://schemas.openxmlformats.org/drawingml/2006/picture">
                   <pic:nvPicPr>
-                    <pic:cNvPr id="0" name="Picture 4"/>
+                    <pic:cNvPr id="0" name="Picture 1"/>
                     <pic:cNvPicPr>
                       <a:picLocks noChangeAspect="1" noChangeArrowheads="1"/>
                     </pic:cNvPicPr>
@@ -1089,7 +1083,7 @@
                   <pic:spPr bwMode="auto">
                     <a:xfrm>
                       <a:off x="0" y="0"/>
-                      <a:ext cx="5753100" cy="3771900"/>
+                      <a:ext cx="5760720" cy="3672840"/>
                     </a:xfrm>
                     <a:prstGeom prst="rect">
                       <a:avLst/>
@@ -1175,10 +1169,10 @@
           <w:noProof/>
         </w:rPr>
         <w:drawing>
-          <wp:inline distT="0" distB="0" distL="0" distR="0" wp14:anchorId="5977C884" wp14:editId="671710DE">
-            <wp:extent cx="5753100" cy="3726180"/>
-            <wp:effectExtent l="0" t="0" r="0" b="7620"/>
-            <wp:docPr id="8" name="Obrázok 8"/>
+          <wp:inline distT="0" distB="0" distL="0" distR="0" wp14:anchorId="58218455" wp14:editId="705A846D">
+            <wp:extent cx="5753100" cy="3710940"/>
+            <wp:effectExtent l="0" t="0" r="0" b="3810"/>
+            <wp:docPr id="2" name="Obrázok 2"/>
             <wp:cNvGraphicFramePr>
               <a:graphicFrameLocks xmlns:a="http://schemas.openxmlformats.org/drawingml/2006/main" noChangeAspect="1"/>
             </wp:cNvGraphicFramePr>
@@ -1186,7 +1180,7 @@
               <a:graphicData uri="http://schemas.openxmlformats.org/drawingml/2006/picture">
                 <pic:pic xmlns:pic="http://schemas.openxmlformats.org/drawingml/2006/picture">
                   <pic:nvPicPr>
-                    <pic:cNvPr id="0" name="Picture 5"/>
+                    <pic:cNvPr id="0" name="Picture 2"/>
                     <pic:cNvPicPr>
                       <a:picLocks noChangeAspect="1" noChangeArrowheads="1"/>
                     </pic:cNvPicPr>
@@ -1207,7 +1201,7 @@
                   <pic:spPr bwMode="auto">
                     <a:xfrm>
                       <a:off x="0" y="0"/>
-                      <a:ext cx="5753100" cy="3726180"/>
+                      <a:ext cx="5753100" cy="3710940"/>
                     </a:xfrm>
                     <a:prstGeom prst="rect">
                       <a:avLst/>
@@ -1292,6 +1286,7 @@
           <w:szCs w:val="24"/>
         </w:rPr>
       </w:pPr>
+      <w:bookmarkStart w:id="4" w:name="_Hlk68554529"/>
       <w:r>
         <w:rPr>
           <w:rFonts w:ascii="Times New Roman" w:hAnsi="Times New Roman" w:cs="Times New Roman"/>
@@ -1331,7 +1326,15 @@
           <w:sz w:val="24"/>
           <w:szCs w:val="24"/>
         </w:rPr>
-        <w:t>e 1.</w:t>
+        <w:t>ách 1 a 2</w:t>
+      </w:r>
+      <w:r>
+        <w:rPr>
+          <w:rFonts w:ascii="Times New Roman" w:hAnsi="Times New Roman" w:cs="Times New Roman"/>
+          <w:sz w:val="24"/>
+          <w:szCs w:val="24"/>
+        </w:rPr>
+        <w:t>.</w:t>
       </w:r>
     </w:p>
     <w:tbl>
@@ -1470,7 +1473,16 @@
                 <w:bCs/>
                 <w:lang w:val="sk-SK"/>
               </w:rPr>
-              <w:t>04</w:t>
+              <w:t>0</w:t>
+            </w:r>
+            <w:r>
+              <w:rPr>
+                <w:rFonts w:cstheme="minorHAnsi"/>
+                <w:b/>
+                <w:bCs/>
+                <w:lang w:val="sk-SK"/>
+              </w:rPr>
+              <w:t>4</w:t>
             </w:r>
             <w:r>
               <w:rPr>
@@ -3846,6 +3858,134 @@
                 <w:lang w:val="sk-SK"/>
               </w:rPr>
             </w:pPr>
+            <w:r>
+              <w:rPr>
+                <w:rFonts w:cstheme="minorHAnsi"/>
+                <w:lang w:val="sk-SK"/>
+              </w:rPr>
+              <w:t xml:space="preserve">Test </w:t>
+            </w:r>
+            <w:proofErr w:type="spellStart"/>
+            <w:r>
+              <w:rPr>
+                <w:rFonts w:cstheme="minorHAnsi"/>
+                <w:lang w:val="sk-SK"/>
+              </w:rPr>
+              <w:t>functionality</w:t>
+            </w:r>
+            <w:proofErr w:type="spellEnd"/>
+            <w:r>
+              <w:rPr>
+                <w:rFonts w:cstheme="minorHAnsi"/>
+                <w:lang w:val="sk-SK"/>
+              </w:rPr>
+              <w:t xml:space="preserve"> and UX </w:t>
+            </w:r>
+            <w:proofErr w:type="spellStart"/>
+            <w:r>
+              <w:rPr>
+                <w:rFonts w:cstheme="minorHAnsi"/>
+                <w:lang w:val="sk-SK"/>
+              </w:rPr>
+              <w:t>for</w:t>
+            </w:r>
+            <w:proofErr w:type="spellEnd"/>
+            <w:r>
+              <w:rPr>
+                <w:rFonts w:cstheme="minorHAnsi"/>
+                <w:lang w:val="sk-SK"/>
+              </w:rPr>
+              <w:t xml:space="preserve"> </w:t>
+            </w:r>
+            <w:proofErr w:type="spellStart"/>
+            <w:r>
+              <w:rPr>
+                <w:rFonts w:cstheme="minorHAnsi"/>
+                <w:lang w:val="sk-SK"/>
+              </w:rPr>
+              <w:t>all</w:t>
+            </w:r>
+            <w:proofErr w:type="spellEnd"/>
+            <w:r>
+              <w:rPr>
+                <w:rFonts w:cstheme="minorHAnsi"/>
+                <w:lang w:val="sk-SK"/>
+              </w:rPr>
+              <w:t xml:space="preserve"> </w:t>
+            </w:r>
+            <w:proofErr w:type="spellStart"/>
+            <w:r>
+              <w:rPr>
+                <w:rFonts w:cstheme="minorHAnsi"/>
+                <w:lang w:val="sk-SK"/>
+              </w:rPr>
+              <w:t>scenarios</w:t>
+            </w:r>
+            <w:proofErr w:type="spellEnd"/>
+            <w:r>
+              <w:rPr>
+                <w:rFonts w:cstheme="minorHAnsi"/>
+                <w:lang w:val="sk-SK"/>
+              </w:rPr>
+              <w:t xml:space="preserve"> </w:t>
+            </w:r>
+            <w:proofErr w:type="spellStart"/>
+            <w:r>
+              <w:rPr>
+                <w:rFonts w:cstheme="minorHAnsi"/>
+                <w:lang w:val="sk-SK"/>
+              </w:rPr>
+              <w:t>using</w:t>
+            </w:r>
+            <w:proofErr w:type="spellEnd"/>
+            <w:r>
+              <w:rPr>
+                <w:rFonts w:cstheme="minorHAnsi"/>
+                <w:lang w:val="sk-SK"/>
+              </w:rPr>
+              <w:t xml:space="preserve"> </w:t>
+            </w:r>
+            <w:proofErr w:type="spellStart"/>
+            <w:r>
+              <w:rPr>
+                <w:rFonts w:cstheme="minorHAnsi"/>
+                <w:lang w:val="sk-SK"/>
+              </w:rPr>
+              <w:t>docker</w:t>
+            </w:r>
+            <w:proofErr w:type="spellEnd"/>
+            <w:r>
+              <w:rPr>
+                <w:rFonts w:cstheme="minorHAnsi"/>
+                <w:lang w:val="sk-SK"/>
+              </w:rPr>
+              <w:t xml:space="preserve"> on </w:t>
+            </w:r>
+            <w:proofErr w:type="spellStart"/>
+            <w:r>
+              <w:rPr>
+                <w:rFonts w:cstheme="minorHAnsi"/>
+                <w:lang w:val="sk-SK"/>
+              </w:rPr>
+              <w:t>local</w:t>
+            </w:r>
+            <w:proofErr w:type="spellEnd"/>
+            <w:r>
+              <w:rPr>
+                <w:rFonts w:cstheme="minorHAnsi"/>
+                <w:lang w:val="sk-SK"/>
+              </w:rPr>
+              <w:t xml:space="preserve"> </w:t>
+            </w:r>
+            <w:proofErr w:type="spellStart"/>
+            <w:r>
+              <w:rPr>
+                <w:rFonts w:cstheme="minorHAnsi"/>
+                <w:lang w:val="sk-SK"/>
+              </w:rPr>
+              <w:t>deployment</w:t>
+            </w:r>
+            <w:proofErr w:type="spellEnd"/>
           </w:p>
         </w:tc>
         <w:tc>
@@ -3874,8 +4014,18 @@
                 <w:shd w:val="clear" w:color="auto" w:fill="F8F8F8"/>
                 <w:lang w:val="sk-SK"/>
               </w:rPr>
-              <w:t>Jakub Perdek</w:t>
-            </w:r>
+              <w:t xml:space="preserve">Nikola </w:t>
+            </w:r>
+            <w:proofErr w:type="spellStart"/>
+            <w:r>
+              <w:rPr>
+                <w:rFonts w:cstheme="minorHAnsi"/>
+                <w:shd w:val="clear" w:color="auto" w:fill="F8F8F8"/>
+                <w:lang w:val="sk-SK"/>
+              </w:rPr>
+              <w:t>Karakaš</w:t>
+            </w:r>
+            <w:proofErr w:type="spellEnd"/>
           </w:p>
         </w:tc>
         <w:tc>
@@ -3926,13 +4076,7 @@
               <w:rPr>
                 <w:lang w:val="sk-SK"/>
               </w:rPr>
-              <w:t xml:space="preserve">šprint č. </w:t>
-            </w:r>
-            <w:r>
-              <w:rPr>
-                <w:lang w:val="sk-SK"/>
-              </w:rPr>
-              <w:t>8</w:t>
+              <w:t>šprint č. 8</w:t>
             </w:r>
           </w:p>
         </w:tc>
@@ -4068,9 +4212,680 @@
         </w:rPr>
         <w:t>u</w:t>
       </w:r>
+      <w:r>
+        <w:rPr>
+          <w:rFonts w:ascii="Times New Roman" w:hAnsi="Times New Roman" w:cs="Times New Roman"/>
+          <w:color w:val="000000" w:themeColor="text1"/>
+          <w:sz w:val="24"/>
+          <w:szCs w:val="24"/>
+        </w:rPr>
+        <w:t xml:space="preserve"> časť 1</w:t>
+      </w:r>
     </w:p>
     <w:bookmarkEnd w:id="2"/>
     <w:p/>
+    <w:tbl>
+      <w:tblPr>
+        <w:tblStyle w:val="Mriekatabuky"/>
+        <w:tblW w:w="0" w:type="auto"/>
+        <w:tblInd w:w="0" w:type="dxa"/>
+        <w:tblLook w:val="04A0" w:firstRow="1" w:lastRow="0" w:firstColumn="1" w:lastColumn="0" w:noHBand="0" w:noVBand="1"/>
+      </w:tblPr>
+      <w:tblGrid>
+        <w:gridCol w:w="2279"/>
+        <w:gridCol w:w="2257"/>
+        <w:gridCol w:w="2274"/>
+        <w:gridCol w:w="2209"/>
+      </w:tblGrid>
+      <w:tr>
+        <w:tc>
+          <w:tcPr>
+            <w:tcW w:w="2279" w:type="dxa"/>
+            <w:tcBorders>
+              <w:top w:val="single" w:sz="4" w:space="0" w:color="auto"/>
+              <w:left w:val="single" w:sz="4" w:space="0" w:color="auto"/>
+              <w:bottom w:val="single" w:sz="4" w:space="0" w:color="auto"/>
+              <w:right w:val="single" w:sz="4" w:space="0" w:color="auto"/>
+            </w:tcBorders>
+            <w:vAlign w:val="center"/>
+            <w:hideMark/>
+          </w:tcPr>
+          <w:p>
+            <w:pPr>
+              <w:jc w:val="center"/>
+              <w:rPr>
+                <w:rFonts w:cstheme="minorHAnsi"/>
+                <w:b/>
+                <w:bCs/>
+                <w:lang w:val="sk-SK"/>
+              </w:rPr>
+            </w:pPr>
+            <w:r>
+              <w:rPr>
+                <w:rFonts w:cstheme="minorHAnsi"/>
+                <w:b/>
+                <w:bCs/>
+                <w:lang w:val="sk-SK"/>
+              </w:rPr>
+              <w:t>Pridelená úloha</w:t>
+            </w:r>
+          </w:p>
+        </w:tc>
+        <w:tc>
+          <w:tcPr>
+            <w:tcW w:w="2257" w:type="dxa"/>
+            <w:tcBorders>
+              <w:top w:val="single" w:sz="4" w:space="0" w:color="auto"/>
+              <w:left w:val="single" w:sz="4" w:space="0" w:color="auto"/>
+              <w:bottom w:val="single" w:sz="4" w:space="0" w:color="auto"/>
+              <w:right w:val="single" w:sz="4" w:space="0" w:color="auto"/>
+            </w:tcBorders>
+            <w:vAlign w:val="center"/>
+            <w:hideMark/>
+          </w:tcPr>
+          <w:p>
+            <w:pPr>
+              <w:jc w:val="center"/>
+              <w:rPr>
+                <w:rFonts w:cstheme="minorHAnsi"/>
+                <w:b/>
+                <w:bCs/>
+                <w:lang w:val="sk-SK"/>
+              </w:rPr>
+            </w:pPr>
+            <w:r>
+              <w:rPr>
+                <w:rFonts w:cstheme="minorHAnsi"/>
+                <w:b/>
+                <w:bCs/>
+                <w:lang w:val="sk-SK"/>
+              </w:rPr>
+              <w:t>Zodpovedný riešiteľ</w:t>
+            </w:r>
+          </w:p>
+        </w:tc>
+        <w:tc>
+          <w:tcPr>
+            <w:tcW w:w="2274" w:type="dxa"/>
+            <w:tcBorders>
+              <w:top w:val="single" w:sz="4" w:space="0" w:color="auto"/>
+              <w:left w:val="single" w:sz="4" w:space="0" w:color="auto"/>
+              <w:bottom w:val="single" w:sz="4" w:space="0" w:color="auto"/>
+              <w:right w:val="single" w:sz="4" w:space="0" w:color="auto"/>
+            </w:tcBorders>
+            <w:vAlign w:val="center"/>
+            <w:hideMark/>
+          </w:tcPr>
+          <w:p>
+            <w:pPr>
+              <w:jc w:val="center"/>
+              <w:rPr>
+                <w:rFonts w:cstheme="minorHAnsi"/>
+                <w:b/>
+                <w:bCs/>
+                <w:lang w:val="sk-SK"/>
+              </w:rPr>
+            </w:pPr>
+            <w:r>
+              <w:rPr>
+                <w:rFonts w:cstheme="minorHAnsi"/>
+                <w:b/>
+                <w:bCs/>
+                <w:lang w:val="sk-SK"/>
+              </w:rPr>
+              <w:t>Aktuálny stav rozpracovania (</w:t>
+            </w:r>
+            <w:r>
+              <w:rPr>
+                <w:rFonts w:cstheme="minorHAnsi"/>
+                <w:b/>
+                <w:bCs/>
+                <w:lang w:val="sk-SK"/>
+              </w:rPr>
+              <w:t>nedeľa</w:t>
+            </w:r>
+            <w:r>
+              <w:rPr>
+                <w:rFonts w:cstheme="minorHAnsi"/>
+                <w:b/>
+                <w:bCs/>
+                <w:lang w:val="sk-SK"/>
+              </w:rPr>
+              <w:t xml:space="preserve"> </w:t>
+            </w:r>
+            <w:r>
+              <w:rPr>
+                <w:rFonts w:cstheme="minorHAnsi"/>
+                <w:b/>
+                <w:bCs/>
+                <w:lang w:val="sk-SK"/>
+              </w:rPr>
+              <w:t>04</w:t>
+            </w:r>
+            <w:r>
+              <w:rPr>
+                <w:rFonts w:cstheme="minorHAnsi"/>
+                <w:b/>
+                <w:bCs/>
+                <w:lang w:val="sk-SK"/>
+              </w:rPr>
+              <w:t xml:space="preserve">. </w:t>
+            </w:r>
+            <w:r>
+              <w:rPr>
+                <w:rFonts w:cstheme="minorHAnsi"/>
+                <w:b/>
+                <w:bCs/>
+                <w:lang w:val="sk-SK"/>
+              </w:rPr>
+              <w:t>04</w:t>
+            </w:r>
+            <w:r>
+              <w:rPr>
+                <w:rFonts w:cstheme="minorHAnsi"/>
+                <w:b/>
+                <w:bCs/>
+                <w:lang w:val="sk-SK"/>
+              </w:rPr>
+              <w:t>.)</w:t>
+            </w:r>
+          </w:p>
+        </w:tc>
+        <w:tc>
+          <w:tcPr>
+            <w:tcW w:w="2209" w:type="dxa"/>
+            <w:tcBorders>
+              <w:top w:val="single" w:sz="4" w:space="0" w:color="auto"/>
+              <w:left w:val="single" w:sz="4" w:space="0" w:color="auto"/>
+              <w:bottom w:val="single" w:sz="4" w:space="0" w:color="auto"/>
+              <w:right w:val="single" w:sz="4" w:space="0" w:color="auto"/>
+            </w:tcBorders>
+            <w:vAlign w:val="center"/>
+            <w:hideMark/>
+          </w:tcPr>
+          <w:p>
+            <w:pPr>
+              <w:jc w:val="center"/>
+              <w:rPr>
+                <w:b/>
+                <w:bCs/>
+                <w:lang w:val="sk-SK"/>
+              </w:rPr>
+            </w:pPr>
+            <w:r>
+              <w:rPr>
+                <w:b/>
+                <w:bCs/>
+                <w:lang w:val="sk-SK"/>
+              </w:rPr>
+              <w:t>Šprint</w:t>
+            </w:r>
+          </w:p>
+        </w:tc>
+      </w:tr>
+      <w:tr>
+        <w:tc>
+          <w:tcPr>
+            <w:tcW w:w="2279" w:type="dxa"/>
+            <w:tcBorders>
+              <w:top w:val="single" w:sz="4" w:space="0" w:color="auto"/>
+              <w:left w:val="single" w:sz="4" w:space="0" w:color="auto"/>
+              <w:bottom w:val="single" w:sz="4" w:space="0" w:color="auto"/>
+              <w:right w:val="single" w:sz="4" w:space="0" w:color="auto"/>
+            </w:tcBorders>
+            <w:vAlign w:val="center"/>
+            <w:hideMark/>
+          </w:tcPr>
+          <w:p>
+            <w:pPr>
+              <w:jc w:val="center"/>
+              <w:rPr>
+                <w:rFonts w:cstheme="minorHAnsi"/>
+                <w:lang w:val="sk-SK"/>
+              </w:rPr>
+            </w:pPr>
+            <w:proofErr w:type="spellStart"/>
+            <w:r>
+              <w:rPr>
+                <w:rFonts w:cstheme="minorHAnsi"/>
+                <w:lang w:val="sk-SK"/>
+              </w:rPr>
+              <w:t>Create</w:t>
+            </w:r>
+            <w:proofErr w:type="spellEnd"/>
+            <w:r>
+              <w:rPr>
+                <w:rFonts w:cstheme="minorHAnsi"/>
+                <w:lang w:val="sk-SK"/>
+              </w:rPr>
+              <w:t xml:space="preserve"> </w:t>
+            </w:r>
+            <w:proofErr w:type="spellStart"/>
+            <w:r>
+              <w:rPr>
+                <w:rFonts w:cstheme="minorHAnsi"/>
+                <w:lang w:val="sk-SK"/>
+              </w:rPr>
+              <w:t>guide</w:t>
+            </w:r>
+            <w:proofErr w:type="spellEnd"/>
+            <w:r>
+              <w:rPr>
+                <w:rFonts w:cstheme="minorHAnsi"/>
+                <w:lang w:val="sk-SK"/>
+              </w:rPr>
+              <w:t xml:space="preserve"> </w:t>
+            </w:r>
+            <w:proofErr w:type="spellStart"/>
+            <w:r>
+              <w:rPr>
+                <w:rFonts w:cstheme="minorHAnsi"/>
+                <w:lang w:val="sk-SK"/>
+              </w:rPr>
+              <w:t>for</w:t>
+            </w:r>
+            <w:proofErr w:type="spellEnd"/>
+            <w:r>
+              <w:rPr>
+                <w:rFonts w:cstheme="minorHAnsi"/>
+                <w:lang w:val="sk-SK"/>
+              </w:rPr>
+              <w:t xml:space="preserve"> </w:t>
+            </w:r>
+            <w:proofErr w:type="spellStart"/>
+            <w:r>
+              <w:rPr>
+                <w:rFonts w:cstheme="minorHAnsi"/>
+                <w:lang w:val="sk-SK"/>
+              </w:rPr>
+              <w:t>local</w:t>
+            </w:r>
+            <w:proofErr w:type="spellEnd"/>
+            <w:r>
+              <w:rPr>
+                <w:rFonts w:cstheme="minorHAnsi"/>
+                <w:lang w:val="sk-SK"/>
+              </w:rPr>
+              <w:t xml:space="preserve"> </w:t>
+            </w:r>
+            <w:proofErr w:type="spellStart"/>
+            <w:r>
+              <w:rPr>
+                <w:rFonts w:cstheme="minorHAnsi"/>
+                <w:lang w:val="sk-SK"/>
+              </w:rPr>
+              <w:t>deployment</w:t>
+            </w:r>
+            <w:proofErr w:type="spellEnd"/>
+            <w:r>
+              <w:rPr>
+                <w:rFonts w:cstheme="minorHAnsi"/>
+                <w:lang w:val="sk-SK"/>
+              </w:rPr>
+              <w:t xml:space="preserve"> </w:t>
+            </w:r>
+            <w:proofErr w:type="spellStart"/>
+            <w:r>
+              <w:rPr>
+                <w:rFonts w:cstheme="minorHAnsi"/>
+                <w:lang w:val="sk-SK"/>
+              </w:rPr>
+              <w:t>using</w:t>
+            </w:r>
+            <w:proofErr w:type="spellEnd"/>
+            <w:r>
+              <w:rPr>
+                <w:rFonts w:cstheme="minorHAnsi"/>
+                <w:lang w:val="sk-SK"/>
+              </w:rPr>
+              <w:t xml:space="preserve"> </w:t>
+            </w:r>
+            <w:proofErr w:type="spellStart"/>
+            <w:r>
+              <w:rPr>
+                <w:rFonts w:cstheme="minorHAnsi"/>
+                <w:lang w:val="sk-SK"/>
+              </w:rPr>
+              <w:t>docker</w:t>
+            </w:r>
+            <w:proofErr w:type="spellEnd"/>
+          </w:p>
+        </w:tc>
+        <w:tc>
+          <w:tcPr>
+            <w:tcW w:w="2257" w:type="dxa"/>
+            <w:tcBorders>
+              <w:top w:val="single" w:sz="4" w:space="0" w:color="auto"/>
+              <w:left w:val="single" w:sz="4" w:space="0" w:color="auto"/>
+              <w:bottom w:val="single" w:sz="4" w:space="0" w:color="auto"/>
+              <w:right w:val="single" w:sz="4" w:space="0" w:color="auto"/>
+            </w:tcBorders>
+            <w:vAlign w:val="center"/>
+            <w:hideMark/>
+          </w:tcPr>
+          <w:p>
+            <w:pPr>
+              <w:jc w:val="center"/>
+              <w:rPr>
+                <w:rFonts w:cstheme="minorHAnsi"/>
+                <w:lang w:val="sk-SK"/>
+              </w:rPr>
+            </w:pPr>
+            <w:r>
+              <w:rPr>
+                <w:rFonts w:cstheme="minorHAnsi"/>
+                <w:shd w:val="clear" w:color="auto" w:fill="F8F8F8"/>
+                <w:lang w:val="sk-SK"/>
+              </w:rPr>
+              <w:t xml:space="preserve">Nikola </w:t>
+            </w:r>
+            <w:proofErr w:type="spellStart"/>
+            <w:r>
+              <w:rPr>
+                <w:rFonts w:cstheme="minorHAnsi"/>
+                <w:shd w:val="clear" w:color="auto" w:fill="F8F8F8"/>
+                <w:lang w:val="sk-SK"/>
+              </w:rPr>
+              <w:t>Karakaš</w:t>
+            </w:r>
+            <w:proofErr w:type="spellEnd"/>
+          </w:p>
+        </w:tc>
+        <w:tc>
+          <w:tcPr>
+            <w:tcW w:w="2274" w:type="dxa"/>
+            <w:tcBorders>
+              <w:top w:val="single" w:sz="4" w:space="0" w:color="auto"/>
+              <w:left w:val="single" w:sz="4" w:space="0" w:color="auto"/>
+              <w:bottom w:val="single" w:sz="4" w:space="0" w:color="auto"/>
+              <w:right w:val="single" w:sz="4" w:space="0" w:color="auto"/>
+            </w:tcBorders>
+            <w:vAlign w:val="center"/>
+            <w:hideMark/>
+          </w:tcPr>
+          <w:p>
+            <w:pPr>
+              <w:jc w:val="center"/>
+              <w:rPr>
+                <w:rFonts w:cstheme="minorHAnsi"/>
+                <w:lang w:val="sk-SK"/>
+              </w:rPr>
+            </w:pPr>
+            <w:r>
+              <w:rPr>
+                <w:lang w:val="sk-SK"/>
+              </w:rPr>
+              <w:t>dokončené</w:t>
+            </w:r>
+          </w:p>
+        </w:tc>
+        <w:tc>
+          <w:tcPr>
+            <w:tcW w:w="2209" w:type="dxa"/>
+            <w:tcBorders>
+              <w:top w:val="single" w:sz="4" w:space="0" w:color="auto"/>
+              <w:left w:val="single" w:sz="4" w:space="0" w:color="auto"/>
+              <w:bottom w:val="single" w:sz="4" w:space="0" w:color="auto"/>
+              <w:right w:val="single" w:sz="4" w:space="0" w:color="auto"/>
+            </w:tcBorders>
+            <w:vAlign w:val="center"/>
+            <w:hideMark/>
+          </w:tcPr>
+          <w:p>
+            <w:pPr>
+              <w:keepNext/>
+              <w:jc w:val="center"/>
+              <w:rPr>
+                <w:lang w:val="sk-SK"/>
+              </w:rPr>
+            </w:pPr>
+            <w:r>
+              <w:rPr>
+                <w:lang w:val="sk-SK"/>
+              </w:rPr>
+              <w:t xml:space="preserve">šprint č. </w:t>
+            </w:r>
+            <w:r>
+              <w:rPr>
+                <w:lang w:val="sk-SK"/>
+              </w:rPr>
+              <w:t>8</w:t>
+            </w:r>
+          </w:p>
+        </w:tc>
+      </w:tr>
+    </w:tbl>
+    <w:p>
+      <w:pPr>
+        <w:pStyle w:val="Popis"/>
+        <w:rPr>
+          <w:rFonts w:ascii="Times New Roman" w:hAnsi="Times New Roman" w:cs="Times New Roman"/>
+          <w:color w:val="000000" w:themeColor="text1"/>
+          <w:sz w:val="24"/>
+          <w:szCs w:val="24"/>
+        </w:rPr>
+      </w:pPr>
+      <w:r>
+        <w:t xml:space="preserve">Tabuľka </w:t>
+      </w:r>
+      <w:r>
+        <w:fldChar w:fldCharType="begin"/>
+      </w:r>
+      <w:r>
+        <w:instrText xml:space="preserve"> SEQ Tabuľka \* ARABIC </w:instrText>
+      </w:r>
+      <w:r>
+        <w:fldChar w:fldCharType="separate"/>
+      </w:r>
+      <w:r>
+        <w:rPr>
+          <w:noProof/>
+        </w:rPr>
+        <w:t>2</w:t>
+      </w:r>
+      <w:r>
+        <w:fldChar w:fldCharType="end"/>
+      </w:r>
+      <w:r>
+        <w:t xml:space="preserve">: </w:t>
+      </w:r>
+      <w:r>
+        <w:rPr>
+          <w:rFonts w:ascii="Times New Roman" w:hAnsi="Times New Roman" w:cs="Times New Roman"/>
+          <w:color w:val="000000" w:themeColor="text1"/>
+          <w:sz w:val="24"/>
+          <w:szCs w:val="24"/>
+        </w:rPr>
+        <w:t>Ú</w:t>
+      </w:r>
+      <w:r>
+        <w:rPr>
+          <w:rFonts w:ascii="Times New Roman" w:hAnsi="Times New Roman" w:cs="Times New Roman"/>
+          <w:color w:val="000000" w:themeColor="text1"/>
+          <w:sz w:val="24"/>
+          <w:szCs w:val="24"/>
+        </w:rPr>
+        <w:t>loh</w:t>
+      </w:r>
+      <w:r>
+        <w:rPr>
+          <w:rFonts w:ascii="Times New Roman" w:hAnsi="Times New Roman" w:cs="Times New Roman"/>
+          <w:color w:val="000000" w:themeColor="text1"/>
+          <w:sz w:val="24"/>
+          <w:szCs w:val="24"/>
+        </w:rPr>
+        <w:t>y</w:t>
+      </w:r>
+      <w:r>
+        <w:rPr>
+          <w:rFonts w:ascii="Times New Roman" w:hAnsi="Times New Roman" w:cs="Times New Roman"/>
+          <w:color w:val="000000" w:themeColor="text1"/>
+          <w:sz w:val="24"/>
+          <w:szCs w:val="24"/>
+        </w:rPr>
+        <w:t xml:space="preserve"> z</w:t>
+      </w:r>
+      <w:r>
+        <w:rPr>
+          <w:rFonts w:ascii="Times New Roman" w:hAnsi="Times New Roman" w:cs="Times New Roman"/>
+          <w:color w:val="000000" w:themeColor="text1"/>
+          <w:sz w:val="24"/>
+          <w:szCs w:val="24"/>
+        </w:rPr>
+        <w:t xml:space="preserve"> ôsmeho</w:t>
+      </w:r>
+      <w:r>
+        <w:rPr>
+          <w:rFonts w:ascii="Times New Roman" w:hAnsi="Times New Roman" w:cs="Times New Roman"/>
+          <w:color w:val="000000" w:themeColor="text1"/>
+          <w:sz w:val="24"/>
+          <w:szCs w:val="24"/>
+        </w:rPr>
+        <w:t xml:space="preserve"> šprint</w:t>
+      </w:r>
+      <w:r>
+        <w:rPr>
+          <w:rFonts w:ascii="Times New Roman" w:hAnsi="Times New Roman" w:cs="Times New Roman"/>
+          <w:color w:val="000000" w:themeColor="text1"/>
+          <w:sz w:val="24"/>
+          <w:szCs w:val="24"/>
+        </w:rPr>
+        <w:t xml:space="preserve">u časť </w:t>
+      </w:r>
+      <w:r>
+        <w:rPr>
+          <w:rFonts w:ascii="Times New Roman" w:hAnsi="Times New Roman" w:cs="Times New Roman"/>
+          <w:color w:val="000000" w:themeColor="text1"/>
+          <w:sz w:val="24"/>
+          <w:szCs w:val="24"/>
+        </w:rPr>
+        <w:t>2</w:t>
+      </w:r>
+    </w:p>
+    <w:p/>
+    <w:p>
+      <w:pPr>
+        <w:spacing w:line="360" w:lineRule="auto"/>
+        <w:jc w:val="both"/>
+        <w:rPr>
+          <w:rFonts w:ascii="Times New Roman" w:hAnsi="Times New Roman" w:cs="Times New Roman"/>
+          <w:sz w:val="24"/>
+          <w:szCs w:val="24"/>
+        </w:rPr>
+      </w:pPr>
+      <w:r>
+        <w:rPr>
+          <w:rFonts w:ascii="Times New Roman" w:hAnsi="Times New Roman" w:cs="Times New Roman"/>
+          <w:sz w:val="24"/>
+          <w:szCs w:val="24"/>
+        </w:rPr>
+        <w:t>V šprinte sa nepodarilo dokončiť RBAC model a </w:t>
+      </w:r>
+      <w:proofErr w:type="spellStart"/>
+      <w:r>
+        <w:rPr>
+          <w:rFonts w:ascii="Times New Roman" w:hAnsi="Times New Roman" w:cs="Times New Roman"/>
+          <w:sz w:val="24"/>
+          <w:szCs w:val="24"/>
+        </w:rPr>
+        <w:t>session</w:t>
+      </w:r>
+      <w:proofErr w:type="spellEnd"/>
+      <w:r>
+        <w:rPr>
+          <w:rFonts w:ascii="Times New Roman" w:hAnsi="Times New Roman" w:cs="Times New Roman"/>
+          <w:sz w:val="24"/>
+          <w:szCs w:val="24"/>
+        </w:rPr>
+        <w:t xml:space="preserve"> pre odstránenie potencionálnych bezpečnostných slabín v aplikácii. Práce na tejto funkcionalite boli zahájené</w:t>
+      </w:r>
+      <w:r>
+        <w:rPr>
+          <w:rFonts w:ascii="Times New Roman" w:hAnsi="Times New Roman" w:cs="Times New Roman"/>
+          <w:sz w:val="24"/>
+          <w:szCs w:val="24"/>
+        </w:rPr>
+        <w:t>,</w:t>
+      </w:r>
+      <w:r>
+        <w:rPr>
+          <w:rFonts w:ascii="Times New Roman" w:hAnsi="Times New Roman" w:cs="Times New Roman"/>
+          <w:sz w:val="24"/>
+          <w:szCs w:val="24"/>
+        </w:rPr>
+        <w:t xml:space="preserve"> ale vzhľadom na komplexnosť úloh ich prípadne presunieme do nasledujúceho šprintu.</w:t>
+      </w:r>
+      <w:r>
+        <w:rPr>
+          <w:rFonts w:ascii="Times New Roman" w:hAnsi="Times New Roman" w:cs="Times New Roman"/>
+          <w:sz w:val="24"/>
+          <w:szCs w:val="24"/>
+        </w:rPr>
+        <w:tab/>
+      </w:r>
+      <w:r>
+        <w:rPr>
+          <w:rFonts w:ascii="Times New Roman" w:hAnsi="Times New Roman" w:cs="Times New Roman"/>
+          <w:sz w:val="24"/>
+          <w:szCs w:val="24"/>
+        </w:rPr>
+        <w:tab/>
+      </w:r>
+      <w:r>
+        <w:rPr>
+          <w:rFonts w:ascii="Times New Roman" w:hAnsi="Times New Roman" w:cs="Times New Roman"/>
+          <w:sz w:val="24"/>
+          <w:szCs w:val="24"/>
+        </w:rPr>
+        <w:tab/>
+      </w:r>
+      <w:r>
+        <w:rPr>
+          <w:rFonts w:ascii="Times New Roman" w:hAnsi="Times New Roman" w:cs="Times New Roman"/>
+          <w:sz w:val="24"/>
+          <w:szCs w:val="24"/>
+        </w:rPr>
+        <w:tab/>
+        <w:t xml:space="preserve">Nikola otestoval aplikáciu po zmenách v tomto šprinte. Komunikoval dôležité problémy a chyby zavedené zmenami v kóde. Tie sa podarilo v krátkom čase odstrániť. Z hľadiska použiteľnosti a funkčnosti by aplikácia mala byť pripravená na používateľské testovanie.  Zaznamenali sme štandardný výkon v šprinte, ktorý sa ale nepodarilo vzhľadom na náročnosť úloh na </w:t>
+      </w:r>
+      <w:proofErr w:type="spellStart"/>
+      <w:r>
+        <w:rPr>
+          <w:rFonts w:ascii="Times New Roman" w:hAnsi="Times New Roman" w:cs="Times New Roman"/>
+          <w:sz w:val="24"/>
+          <w:szCs w:val="24"/>
+        </w:rPr>
+        <w:t>backende</w:t>
+      </w:r>
+      <w:proofErr w:type="spellEnd"/>
+      <w:r>
+        <w:rPr>
+          <w:rFonts w:ascii="Times New Roman" w:hAnsi="Times New Roman" w:cs="Times New Roman"/>
+          <w:sz w:val="24"/>
+          <w:szCs w:val="24"/>
+        </w:rPr>
+        <w:t xml:space="preserve"> vylepšiť o tieto úlohy. </w:t>
+      </w:r>
+      <w:proofErr w:type="spellStart"/>
+      <w:r>
+        <w:rPr>
+          <w:rFonts w:ascii="Times New Roman" w:hAnsi="Times New Roman" w:cs="Times New Roman"/>
+          <w:sz w:val="24"/>
+          <w:szCs w:val="24"/>
+        </w:rPr>
+        <w:t>Velocity</w:t>
+      </w:r>
+      <w:proofErr w:type="spellEnd"/>
+      <w:r>
+        <w:rPr>
+          <w:rFonts w:ascii="Times New Roman" w:hAnsi="Times New Roman" w:cs="Times New Roman"/>
+          <w:sz w:val="24"/>
+          <w:szCs w:val="24"/>
+        </w:rPr>
+        <w:t xml:space="preserve"> v šprinte 8 môžete vidieť na obrázku 1. Výkonnosť tímu v šprinte 8 zobrazuje obrázok 2.</w:t>
+      </w:r>
+      <w:bookmarkEnd w:id="4"/>
+    </w:p>
     <w:sectPr>
       <w:pgSz w:w="11906" w:h="16838"/>
       <w:pgMar w:top="1417" w:right="1417" w:bottom="1417" w:left="1417" w:header="708" w:footer="708" w:gutter="0"/>

</xml_diff>